<commit_message>
Salzburg Stadt Paket unterstützung
</commit_message>
<xml_diff>
--- a/Datenpunkte/Datapoints_QrCodes.docx
+++ b/Datenpunkte/Datapoints_QrCodes.docx
@@ -209,8 +209,6 @@
         </w:rPr>
         <w:t>Wetter New York</w:t>
       </w:r>
-      <w:bookmarkStart w:id="0" w:name="_GoBack"/>
-      <w:bookmarkEnd w:id="0"/>
     </w:p>
     <w:p>
       <w:pPr>
@@ -338,8 +336,10 @@
           <w:szCs w:val="40"/>
           <w:lang w:eastAsia="de-AT"/>
         </w:rPr>
-        <w:t>lpen und Kunst Museum (ID_00000)</w:t>
+        <w:t xml:space="preserve">lpen und Kunst Museum </w:t>
       </w:r>
+      <w:bookmarkStart w:id="0" w:name="_GoBack"/>
+      <w:bookmarkEnd w:id="0"/>
     </w:p>
     <w:p>
       <w:pPr>
@@ -451,32 +451,23 @@
       </w:r>
       <w:r>
         <w:rPr>
+          <w:rFonts w:asciiTheme="majorHAnsi" w:hAnsiTheme="majorHAnsi"/>
+          <w:b/>
+          <w:noProof/>
+          <w:sz w:val="40"/>
+          <w:szCs w:val="40"/>
+          <w:lang w:eastAsia="de-AT"/>
+        </w:rPr>
+        <w:t>Stiegl Brauwelt</w:t>
+      </w:r>
+      <w:r>
+        <w:rPr>
           <w:rFonts w:asciiTheme="majorHAnsi" w:hAnsiTheme="majorHAnsi" w:cs="Helvetica"/>
           <w:b/>
           <w:sz w:val="40"/>
           <w:szCs w:val="40"/>
         </w:rPr>
-        <w:t xml:space="preserve">Stille Nacht Museum </w:t>
-      </w:r>
-      <w:proofErr w:type="spellStart"/>
-      <w:r>
-        <w:rPr>
-          <w:rFonts w:asciiTheme="majorHAnsi" w:hAnsiTheme="majorHAnsi" w:cs="Helvetica"/>
-          <w:b/>
-          <w:sz w:val="40"/>
-          <w:szCs w:val="40"/>
-        </w:rPr>
-        <w:t>Arnsdorf</w:t>
-      </w:r>
-      <w:proofErr w:type="spellEnd"/>
-      <w:r>
-        <w:rPr>
-          <w:rFonts w:asciiTheme="majorHAnsi" w:hAnsiTheme="majorHAnsi" w:cs="Helvetica"/>
-          <w:b/>
-          <w:sz w:val="40"/>
-          <w:szCs w:val="40"/>
-        </w:rPr>
-        <w:t xml:space="preserve"> (ID_00075)</w:t>
+        <w:t xml:space="preserve"> </w:t>
       </w:r>
     </w:p>
     <w:p>

</xml_diff>